<commit_message>
Update Análise do Setor Siderúrgico Brasileiro 2022.docx
</commit_message>
<xml_diff>
--- a/Dados Siderurgia Brasileira 2016~2022/2 Entrega - Cliclo 2/Análise do Setor Siderúrgico Brasileiro 2022.docx
+++ b/Dados Siderurgia Brasileira 2016~2022/2 Entrega - Cliclo 2/Análise do Setor Siderúrgico Brasileiro 2022.docx
@@ -461,7 +461,7 @@
                     <w:noProof/>
                     <w:lang w:val="pt-BR" w:bidi="pt-BR"/>
                   </w:rPr>
-                  <w:t>29 de julho</w:t>
+                  <w:t>30 de julho</w:t>
                 </w:r>
                 <w:r>
                   <w:rPr>
@@ -608,7 +608,21 @@
               <w:rPr>
                 <w:lang w:val="pt-BR"/>
               </w:rPr>
-              <w:t>Por Kauê Mandarino</w:t>
+              <w:t xml:space="preserve">Por </w:t>
+            </w:r>
+            <w:proofErr w:type="spellStart"/>
+            <w:r>
+              <w:rPr>
+                <w:lang w:val="pt-BR"/>
+              </w:rPr>
+              <w:t>Kauê</w:t>
+            </w:r>
+            <w:proofErr w:type="spellEnd"/>
+            <w:r>
+              <w:rPr>
+                <w:lang w:val="pt-BR"/>
+              </w:rPr>
+              <w:t xml:space="preserve"> Mandarino</w:t>
             </w:r>
           </w:p>
           <w:p>
@@ -853,13 +867,7 @@
         <w:rPr>
           <w:lang w:val="pt-BR"/>
         </w:rPr>
-        <w:t xml:space="preserve"> </w:t>
-      </w:r>
-      <w:r>
-        <w:rPr>
-          <w:lang w:val="pt-BR"/>
-        </w:rPr>
-        <w:t xml:space="preserve"> </w:t>
+        <w:t>.</w:t>
       </w:r>
       <w:r>
         <w:rPr>
@@ -882,11 +890,17 @@
     </w:p>
     <w:p>
       <w:pPr>
-        <w:jc w:val="right"/>
-        <w:rPr>
-          <w:lang w:val="pt-BR"/>
-        </w:rPr>
-      </w:pPr>
+        <w:jc w:val="center"/>
+        <w:rPr>
+          <w:lang w:val="pt-BR"/>
+        </w:rPr>
+      </w:pPr>
+      <w:r>
+        <w:rPr>
+          <w:lang w:val="pt-BR"/>
+        </w:rPr>
+        <w:t xml:space="preserve">  </w:t>
+      </w:r>
       <w:r>
         <w:rPr>
           <w:lang w:val="pt-BR"/>
@@ -897,13 +911,13 @@
         <w:rPr>
           <w:lang w:val="pt-BR"/>
         </w:rPr>
-        <w:t xml:space="preserve"> </w:t>
+        <w:t>..</w:t>
       </w:r>
       <w:r>
         <w:rPr>
           <w:lang w:val="pt-BR"/>
         </w:rPr>
-        <w:t>...........</w:t>
+        <w:t>..........</w:t>
       </w:r>
       <w:r>
         <w:rPr>
@@ -915,7 +929,7 @@
         <w:rPr>
           <w:lang w:val="pt-BR"/>
         </w:rPr>
-        <w:t xml:space="preserve">.............................................................. </w:t>
+        <w:t xml:space="preserve">............................................................. </w:t>
       </w:r>
       <w:r>
         <w:rPr>
@@ -1029,7 +1043,25 @@
         <w:rPr>
           <w:lang w:val="pt-BR"/>
         </w:rPr>
-        <w:t>Fluxo simplificado de produção do aço..............................................................</w:t>
+        <w:t xml:space="preserve">  </w:t>
+      </w:r>
+      <w:r>
+        <w:rPr>
+          <w:lang w:val="pt-BR"/>
+        </w:rPr>
+        <w:t>Fluxo simplificado de produção do aço...</w:t>
+      </w:r>
+      <w:r>
+        <w:rPr>
+          <w:lang w:val="pt-BR"/>
+        </w:rPr>
+        <w:t>..</w:t>
+      </w:r>
+      <w:r>
+        <w:rPr>
+          <w:lang w:val="pt-BR"/>
+        </w:rPr>
+        <w:t>.........................................................</w:t>
       </w:r>
       <w:r>
         <w:rPr>
@@ -1120,6 +1152,7 @@
     </w:p>
     <w:p>
       <w:pPr>
+        <w:jc w:val="right"/>
         <w:rPr>
           <w:lang w:val="pt-BR"/>
         </w:rPr>
@@ -1127,6 +1160,7 @@
     </w:p>
     <w:p>
       <w:pPr>
+        <w:jc w:val="right"/>
         <w:rPr>
           <w:lang w:val="pt-BR"/>
         </w:rPr>
@@ -1159,6 +1193,7 @@
     </w:p>
     <w:p>
       <w:pPr>
+        <w:jc w:val="right"/>
         <w:rPr>
           <w:lang w:val="pt-BR"/>
         </w:rPr>
@@ -1167,7 +1202,19 @@
         <w:rPr>
           <w:lang w:val="pt-BR"/>
         </w:rPr>
-        <w:t xml:space="preserve"> A mão de obra....................................................................................................</w:t>
+        <w:t xml:space="preserve"> </w:t>
+      </w:r>
+      <w:r>
+        <w:rPr>
+          <w:lang w:val="pt-BR"/>
+        </w:rPr>
+        <w:t xml:space="preserve"> </w:t>
+      </w:r>
+      <w:r>
+        <w:rPr>
+          <w:lang w:val="pt-BR"/>
+        </w:rPr>
+        <w:t>A mão de obra..................................................................................................</w:t>
       </w:r>
       <w:r>
         <w:rPr>
@@ -1184,6 +1231,7 @@
     </w:p>
     <w:p>
       <w:pPr>
+        <w:jc w:val="right"/>
         <w:rPr>
           <w:lang w:val="pt-BR"/>
         </w:rPr>
@@ -1191,6 +1239,7 @@
     </w:p>
     <w:p>
       <w:pPr>
+        <w:jc w:val="right"/>
         <w:rPr>
           <w:lang w:val="pt-BR"/>
         </w:rPr>
@@ -1235,6 +1284,7 @@
     </w:p>
     <w:p>
       <w:pPr>
+        <w:jc w:val="right"/>
         <w:rPr>
           <w:lang w:val="pt-BR"/>
         </w:rPr>
@@ -1243,7 +1293,13 @@
         <w:rPr>
           <w:lang w:val="pt-BR"/>
         </w:rPr>
-        <w:t>O fim do protecionismo norte americano.............................................................  p.</w:t>
+        <w:t xml:space="preserve"> </w:t>
+      </w:r>
+      <w:r>
+        <w:rPr>
+          <w:lang w:val="pt-BR"/>
+        </w:rPr>
+        <w:t>O fim do protecionismo norte americano...........................................................  p.</w:t>
       </w:r>
       <w:r>
         <w:rPr>
@@ -1260,6 +1316,7 @@
     </w:p>
     <w:p>
       <w:pPr>
+        <w:jc w:val="right"/>
         <w:rPr>
           <w:lang w:val="pt-BR"/>
         </w:rPr>
@@ -1267,6 +1324,7 @@
     </w:p>
     <w:p>
       <w:pPr>
+        <w:jc w:val="right"/>
         <w:rPr>
           <w:lang w:val="pt-BR"/>
         </w:rPr>
@@ -1374,6 +1432,7 @@
     </w:p>
     <w:p>
       <w:pPr>
+        <w:jc w:val="right"/>
         <w:rPr>
           <w:lang w:val="pt-BR"/>
         </w:rPr>
@@ -1382,7 +1441,7 @@
         <w:rPr>
           <w:lang w:val="pt-BR"/>
         </w:rPr>
-        <w:t>Hidrogênio na indústria do aço............................................................................  p. 1</w:t>
+        <w:t>Hidrogênio na indústria do aço...........................................................................  p. 1</w:t>
       </w:r>
       <w:r>
         <w:rPr>
@@ -1393,6 +1452,7 @@
     </w:p>
     <w:p>
       <w:pPr>
+        <w:jc w:val="right"/>
         <w:rPr>
           <w:lang w:val="pt-BR"/>
         </w:rPr>
@@ -1407,11 +1467,12 @@
         <w:rPr>
           <w:lang w:val="pt-BR"/>
         </w:rPr>
-        <w:t>......................................................................................................  p. 15</w:t>
+        <w:t>.....................................................................................................  p. 15</w:t>
       </w:r>
     </w:p>
     <w:p>
       <w:pPr>
+        <w:jc w:val="right"/>
         <w:rPr>
           <w:lang w:val="pt-BR"/>
         </w:rPr>
@@ -1419,6 +1480,7 @@
     </w:p>
     <w:p>
       <w:pPr>
+        <w:jc w:val="right"/>
         <w:rPr>
           <w:lang w:val="pt-BR"/>
         </w:rPr>
@@ -1435,6 +1497,20 @@
           <w:lang w:val="pt-BR"/>
         </w:rPr>
         <w:t>...........................................................................................................  p. 17</w:t>
+      </w:r>
+    </w:p>
+    <w:p>
+      <w:pPr>
+        <w:jc w:val="right"/>
+        <w:rPr>
+          <w:lang w:val="pt-BR"/>
+        </w:rPr>
+      </w:pPr>
+      <w:r>
+        <w:rPr>
+          <w:lang w:val="pt-BR"/>
+        </w:rPr>
+        <w:t>As grandes empresas do setor............................................................................  p. 17</w:t>
       </w:r>
     </w:p>
     <w:p>
@@ -1700,10 +1776,18 @@
               <w:t>de ferro. Começava aí</w:t>
             </w:r>
             <w:r>
-              <w:t xml:space="preserve">, juntos, </w:t>
-            </w:r>
-            <w:r>
-              <w:t xml:space="preserve"> o processo de constituição da nação</w:t>
+              <w:t xml:space="preserve">, </w:t>
+            </w:r>
+            <w:proofErr w:type="gramStart"/>
+            <w:r>
+              <w:t xml:space="preserve">juntos, </w:t>
+            </w:r>
+            <w:r>
+              <w:t xml:space="preserve"> o</w:t>
+            </w:r>
+            <w:proofErr w:type="gramEnd"/>
+            <w:r>
+              <w:t xml:space="preserve"> processo de constituição da nação</w:t>
             </w:r>
             <w:r>
               <w:t xml:space="preserve"> </w:t>
@@ -3316,10 +3400,18 @@
               <w:t>í</w:t>
             </w:r>
             <w:r>
-              <w:t>ssimas temperaturas</w:t>
-            </w:r>
-            <w:r>
-              <w:t xml:space="preserve">(1500º Celsius), leva como matéria-prima </w:t>
+              <w:t xml:space="preserve">ssimas </w:t>
+            </w:r>
+            <w:proofErr w:type="gramStart"/>
+            <w:r>
+              <w:t>temperaturas</w:t>
+            </w:r>
+            <w:r>
+              <w:t>(</w:t>
+            </w:r>
+            <w:proofErr w:type="gramEnd"/>
+            <w:r>
+              <w:t xml:space="preserve">1500º Celsius), leva como matéria-prima </w:t>
             </w:r>
             <w:r>
               <w:t>o minério de ferro e o carvão</w:t>
@@ -3590,6 +3682,7 @@
               </w:rPr>
               <w:t xml:space="preserve">para ser transformado em aço, nesta etapa são </w:t>
             </w:r>
+            <w:proofErr w:type="gramStart"/>
             <w:r>
               <w:rPr>
                 <w:lang w:val="pt-BR"/>
@@ -3608,6 +3701,7 @@
               </w:rPr>
               <w:t>s</w:t>
             </w:r>
+            <w:proofErr w:type="gramEnd"/>
             <w:r>
               <w:rPr>
                 <w:lang w:val="pt-BR"/>
@@ -4194,6 +4288,7 @@
               </w:rPr>
               <w:t xml:space="preserve"> recessão na indústria chinesa recorrente </w:t>
             </w:r>
+            <w:proofErr w:type="gramStart"/>
             <w:r>
               <w:rPr>
                 <w:lang w:val="pt-BR"/>
@@ -4212,6 +4307,7 @@
               </w:rPr>
               <w:t xml:space="preserve"> corona</w:t>
             </w:r>
+            <w:proofErr w:type="gramEnd"/>
             <w:r>
               <w:rPr>
                 <w:lang w:val="pt-BR"/>
@@ -4736,14 +4832,32 @@
                 <w:szCs w:val="16"/>
                 <w:lang w:val="pt-BR"/>
               </w:rPr>
-              <w:t xml:space="preserve">rea com mais de sete mil m2 no entorno da usina, abriga cerca de 2,6 milhões de árvores e arbustos e oito diferentes Áreas de Preservação Permanente, com lagoas, brejos, mangues e praias. A área é monitorada por especialistas que medem, avaliam e protegem a vida neste espaço. O Cinturão Verde também é um sistema de controle das emissões atmosféricas, pois reduz a velocidade do vento, evitando o arraste de materiais para fora da unidade. Atualmente, em parceria com o Instituto Capixaba de Pesquisa, Assistência Técnica e Extensão Rural (Incaper), a ArcelorMittal Tubarão desenvolve pesquisas para melhorias e aprimoramento da diversidade da flora e da fauna do </w:t>
-            </w:r>
+              <w:t>rea com mais de sete mil m2 no entorno da usina, abriga cerca de 2,6 milhões de árvores e arbustos e oito diferentes Áreas de Preservação Permanente, com lagoas, brejos, mangues e praias. A área é monitorada por especialistas que medem, avaliam e protegem a vida neste espaço. O Cinturão Verde também é um sistema de controle das emissões atmosféricas, pois reduz a velocidade do vento, evitando o arraste de materiais para fora da unidade. Atualmente, em parceria com o Instituto Capixaba de Pesquisa, Assistência Técnica e Extensão Rural (</w:t>
+            </w:r>
+            <w:proofErr w:type="spellStart"/>
             <w:r>
               <w:rPr>
                 <w:sz w:val="20"/>
                 <w:szCs w:val="16"/>
                 <w:lang w:val="pt-BR"/>
               </w:rPr>
+              <w:t>Incaper</w:t>
+            </w:r>
+            <w:proofErr w:type="spellEnd"/>
+            <w:r>
+              <w:rPr>
+                <w:sz w:val="20"/>
+                <w:szCs w:val="16"/>
+                <w:lang w:val="pt-BR"/>
+              </w:rPr>
+              <w:t xml:space="preserve">), a ArcelorMittal Tubarão desenvolve pesquisas para melhorias e aprimoramento da diversidade da flora e da fauna do </w:t>
+            </w:r>
+            <w:r>
+              <w:rPr>
+                <w:sz w:val="20"/>
+                <w:szCs w:val="16"/>
+                <w:lang w:val="pt-BR"/>
+              </w:rPr>
               <w:t>local.</w:t>
             </w:r>
           </w:p>
@@ -4789,7 +4903,23 @@
               <w:t>-</w:t>
             </w:r>
             <w:r>
-              <w:t>verdes (Chelonia mydas) no efluente final da empresa. Os animais são capturados para estudos de biometria e crescimento, padrões migratórios, perfil hematológico e condição de saúde. As mais de duas mil tartarugas avaliadas desde o início do estudo apresentaram bom estado de saúde e nutrição, o que atesta a qualidade do efluente industrial da empresa, único ponto de captura e estudo dessa espécie de tartaruga no Estado.</w:t>
+              <w:t>verdes (</w:t>
+            </w:r>
+            <w:proofErr w:type="spellStart"/>
+            <w:r>
+              <w:t>Chelonia</w:t>
+            </w:r>
+            <w:proofErr w:type="spellEnd"/>
+            <w:r>
+              <w:t xml:space="preserve"> </w:t>
+            </w:r>
+            <w:proofErr w:type="spellStart"/>
+            <w:r>
+              <w:t>mydas</w:t>
+            </w:r>
+            <w:proofErr w:type="spellEnd"/>
+            <w:r>
+              <w:t>) no efluente final da empresa. Os animais são capturados para estudos de biometria e crescimento, padrões migratórios, perfil hematológico e condição de saúde. As mais de duas mil tartarugas avaliadas desde o início do estudo apresentaram bom estado de saúde e nutrição, o que atesta a qualidade do efluente industrial da empresa, único ponto de captura e estudo dessa espécie de tartaruga no Estado.</w:t>
             </w:r>
             <w:r>
               <w:t xml:space="preserve"> </w:t>
@@ -4961,10 +5091,21 @@
               <w:rPr>
                 <w:bCs/>
               </w:rPr>
-              <w:t>No Brasil, este número é um pouco menor, hoje está em torno de 27%</w:t>
-            </w:r>
-            <w:r>
-              <w:t xml:space="preserve">(dado de 2011), </w:t>
+              <w:t>No Brasil, este número é um pouco menor, hoje está em torno de 27</w:t>
+            </w:r>
+            <w:proofErr w:type="gramStart"/>
+            <w:r>
+              <w:rPr>
+                <w:bCs/>
+              </w:rPr>
+              <w:t>%</w:t>
+            </w:r>
+            <w:r>
+              <w:t>(</w:t>
+            </w:r>
+            <w:proofErr w:type="gramEnd"/>
+            <w:r>
+              <w:t xml:space="preserve">dado de 2011), </w:t>
             </w:r>
             <w:r>
               <w:t xml:space="preserve">um percentual baixo, existe de fato um grande </w:t>
@@ -4993,13 +5134,21 @@
               <w:t xml:space="preserve">    Como </w:t>
             </w:r>
             <w:r>
-              <w:t>boa parte dos materiais contidos na sucata de aço, já está na forma met</w:t>
+              <w:t xml:space="preserve">boa parte dos materiais contidos na sucata de aço, já está na forma </w:t>
+            </w:r>
+            <w:proofErr w:type="spellStart"/>
+            <w:r>
+              <w:t>met</w:t>
             </w:r>
             <w:r>
               <w:t>á</w:t>
             </w:r>
             <w:r>
-              <w:t xml:space="preserve">ica, </w:t>
+              <w:t>ica</w:t>
+            </w:r>
+            <w:proofErr w:type="spellEnd"/>
+            <w:r>
+              <w:t xml:space="preserve">, </w:t>
             </w:r>
             <w:r>
               <w:t xml:space="preserve">a produção de aço a partir dela, requere menor </w:t>
@@ -5201,7 +5350,49 @@
               <w:rPr>
                 <w:lang w:val="pt-BR"/>
               </w:rPr>
-              <w:t>O parque siderúrgico brasileiro compõe-se hoje de 29 usinas, administradas por 11 grupos empresariais. São eles: Aperam, ArcelorMittal Brasil, CSN, Gerdau, Sinobras, ThyssenKrupp CSA, Usiminas, VSB Tubos, V&amp;M do Brasil, Villares Metals e Votorantim</w:t>
+              <w:t xml:space="preserve">O parque siderúrgico brasileiro compõe-se hoje de 29 usinas, administradas por 11 grupos empresariais. São eles: Aperam, ArcelorMittal Brasil, CSN, Gerdau, </w:t>
+            </w:r>
+            <w:proofErr w:type="spellStart"/>
+            <w:r>
+              <w:rPr>
+                <w:lang w:val="pt-BR"/>
+              </w:rPr>
+              <w:t>Sinobras</w:t>
+            </w:r>
+            <w:proofErr w:type="spellEnd"/>
+            <w:r>
+              <w:rPr>
+                <w:lang w:val="pt-BR"/>
+              </w:rPr>
+              <w:t xml:space="preserve">, </w:t>
+            </w:r>
+            <w:proofErr w:type="spellStart"/>
+            <w:r>
+              <w:rPr>
+                <w:lang w:val="pt-BR"/>
+              </w:rPr>
+              <w:t>ThyssenKrupp</w:t>
+            </w:r>
+            <w:proofErr w:type="spellEnd"/>
+            <w:r>
+              <w:rPr>
+                <w:lang w:val="pt-BR"/>
+              </w:rPr>
+              <w:t xml:space="preserve"> CSA, Usiminas, VSB Tubos, V&amp;M do Brasil, Villares </w:t>
+            </w:r>
+            <w:proofErr w:type="spellStart"/>
+            <w:r>
+              <w:rPr>
+                <w:lang w:val="pt-BR"/>
+              </w:rPr>
+              <w:t>Metals</w:t>
+            </w:r>
+            <w:proofErr w:type="spellEnd"/>
+            <w:r>
+              <w:rPr>
+                <w:lang w:val="pt-BR"/>
+              </w:rPr>
+              <w:t xml:space="preserve"> e Votorantim</w:t>
             </w:r>
             <w:r>
               <w:rPr>
@@ -5681,8 +5872,21 @@
               <w:t>U</w:t>
             </w:r>
             <w:r>
-              <w:t>nidos Donald Trump</w:t>
-            </w:r>
+              <w:t xml:space="preserve">nidos </w:t>
+            </w:r>
+            <w:proofErr w:type="spellStart"/>
+            <w:r>
+              <w:t>Donald</w:t>
+            </w:r>
+            <w:proofErr w:type="spellEnd"/>
+            <w:r>
+              <w:t xml:space="preserve"> </w:t>
+            </w:r>
+            <w:proofErr w:type="spellStart"/>
+            <w:r>
+              <w:t>Trump</w:t>
+            </w:r>
+            <w:proofErr w:type="spellEnd"/>
             <w:r>
               <w:t xml:space="preserve"> implantou uma medid</w:t>
             </w:r>
@@ -5944,7 +6148,23 @@
               <w:t xml:space="preserve">. </w:t>
             </w:r>
             <w:r>
-              <w:t>A urgência em termos de ação climática está mobilizando toda a sociedade, incluindo, como não podia deixar de ser, toda a cadeia de valor do aço. Importantes agentes da indústria estão anunciando compromissos para sua descarbonização: produtores como ArcelorMittal ou Tata Steel, consumidores como o fabricante de caminhões Scania e, até mesmo, grupos financeiros.</w:t>
+              <w:t xml:space="preserve">A urgência em termos de ação climática está mobilizando toda a sociedade, incluindo, como não podia deixar de ser, toda a cadeia de valor do aço. Importantes agentes da indústria estão anunciando compromissos para sua descarbonização: produtores como </w:t>
+            </w:r>
+            <w:proofErr w:type="spellStart"/>
+            <w:r>
+              <w:t>ArcelorMittal</w:t>
+            </w:r>
+            <w:proofErr w:type="spellEnd"/>
+            <w:r>
+              <w:t xml:space="preserve"> ou Tata </w:t>
+            </w:r>
+            <w:proofErr w:type="spellStart"/>
+            <w:r>
+              <w:t>Steel</w:t>
+            </w:r>
+            <w:proofErr w:type="spellEnd"/>
+            <w:r>
+              <w:t>, consumidores como o fabricante de caminhões Scania e, até mesmo, grupos financeiros.</w:t>
             </w:r>
             <w:r>
               <w:t xml:space="preserve"> </w:t>
@@ -5962,10 +6182,34 @@
               <w:t>promissores</w:t>
             </w:r>
             <w:r>
-              <w:t xml:space="preserve"> a eletricidade de origem renovável como protagonista. Na Europa, já existem vários projetos — Hybrit ou H2 Greensteel, por exemplo — que pretendem substituir os combustíveis fósseis por hidrogênio verde. Nos Estados Unidos, a empresa Boston Metal</w:t>
-            </w:r>
-            <w:r>
-              <w:t>(cuja o CEO é o brasileiro Tadeu Carneiro),</w:t>
+              <w:t xml:space="preserve"> a eletricidade de origem renovável como protagonista. Na Europa, já existem vários projetos — </w:t>
+            </w:r>
+            <w:proofErr w:type="spellStart"/>
+            <w:r>
+              <w:t>Hybrit</w:t>
+            </w:r>
+            <w:proofErr w:type="spellEnd"/>
+            <w:r>
+              <w:t xml:space="preserve"> ou H2 </w:t>
+            </w:r>
+            <w:proofErr w:type="spellStart"/>
+            <w:r>
+              <w:t>Greensteel</w:t>
+            </w:r>
+            <w:proofErr w:type="spellEnd"/>
+            <w:r>
+              <w:t xml:space="preserve">, por exemplo — que pretendem substituir os combustíveis fósseis por hidrogênio verde. Nos Estados Unidos, a empresa Boston </w:t>
+            </w:r>
+            <w:proofErr w:type="gramStart"/>
+            <w:r>
+              <w:t>Metal</w:t>
+            </w:r>
+            <w:r>
+              <w:t>(</w:t>
+            </w:r>
+            <w:proofErr w:type="gramEnd"/>
+            <w:r>
+              <w:t>cuja o CEO é o brasileiro Tadeu Carneiro),</w:t>
             </w:r>
             <w:r>
               <w:t xml:space="preserve"> que surgiu do Instituto Tecnológico de Massachusetts (MIT), está desenvolvendo a eletrólise direta do mineral de ferro, um processo semelhante ao usado atualmente para o alumínio. Em ambos os casos, a eletricidade necessária vinha de fontes renováveis, garantindo a sustentabilidade e a ausência de emissões durante o processo.</w:t>
@@ -5985,7 +6229,15 @@
             </w:r>
             <w:r>
               <w:lastRenderedPageBreak/>
-              <w:t xml:space="preserve">climáticas. De fato, a reciclagem já dá conta de 26 % das necessidades e a perspectiva é aumentar esta </w:t>
+              <w:t xml:space="preserve">climáticas. De fato, a reciclagem já dá conta de 26 % das necessidades e a </w:t>
+            </w:r>
+            <w:proofErr w:type="spellStart"/>
+            <w:r>
+              <w:t>perspectiva</w:t>
+            </w:r>
+            <w:proofErr w:type="spellEnd"/>
+            <w:r>
+              <w:t xml:space="preserve"> é aumentar esta </w:t>
             </w:r>
             <w:r>
               <w:t>percentagem</w:t>
@@ -6012,7 +6264,15 @@
           <w:p/>
           <w:p>
             <w:r>
-              <w:t xml:space="preserve">    Está sendo chamado de o maior salto na indústria dos altos dos últimos 1.000 anos, a utilização de hidrogênio como combustível para fabricação do aço em alta escala, a fabricação do hidrogênio, utiliza-se da eletrólise da agua para sua produção, e é 0 poluente, emite ar puro na sua produção. Isto tem potencial para reduzir a maior parte das emissões da indústria do aço, que são responsáveis por 7% das emissões dos gazes do efeito estufa do mundo.</w:t>
+              <w:t xml:space="preserve">    Está sendo chamado de o maior salto na indústria dos altos dos últimos 1.000 anos, a utilização de hidrogênio como combustível para fabricação do aço em alta escala, a fabricação do hidrogênio, utiliza-se </w:t>
+            </w:r>
+            <w:proofErr w:type="gramStart"/>
+            <w:r>
+              <w:t>da eletrólise</w:t>
+            </w:r>
+            <w:proofErr w:type="gramEnd"/>
+            <w:r>
+              <w:t xml:space="preserve"> da agua para sua produção, e é 0 poluente, emite ar puro na sua produção. Isto tem potencial para reduzir a maior parte das emissões da indústria do aço, que são responsáveis por 7% das emissões dos gazes do efeito estufa do mundo.</w:t>
             </w:r>
           </w:p>
           <w:p>
@@ -6048,7 +6308,15 @@
               <w:pStyle w:val="Textodenfase"/>
             </w:pPr>
             <w:r>
-              <w:t xml:space="preserve">    O piloto de demonstração do Projeto Hybrit, financiado pela Agência Sueca de Energia, é um marco na tentativa de "limpar" as indústrias metalúrgica e siderúrgica de seu passado poluidor, tipicamente ligado à queima do carvão e outros combustíveis fósseis.</w:t>
+              <w:t xml:space="preserve">    O piloto de demonstração do Projeto </w:t>
+            </w:r>
+            <w:proofErr w:type="spellStart"/>
+            <w:r>
+              <w:t>Hybrit</w:t>
+            </w:r>
+            <w:proofErr w:type="spellEnd"/>
+            <w:r>
+              <w:t>, financiado pela Agência Sueca de Energia, é um marco na tentativa de "limpar" as indústrias metalúrgica e siderúrgica de seu passado poluidor, tipicamente ligado à queima do carvão e outros combustíveis fósseis.</w:t>
             </w:r>
           </w:p>
           <w:p>
@@ -6056,7 +6324,15 @@
               <w:pStyle w:val="Textodenfase"/>
             </w:pPr>
             <w:r>
-              <w:t xml:space="preserve">    O hidrogênio será produzido na planta-piloto eletrolisando água com eletricidade derivada de fontes renováveis, como solar e eólica, substituindo o óleo e o bio-óleo utilizados para aquecer os fornos e fundir o minério de ferro.</w:t>
+              <w:t xml:space="preserve">    O hidrogênio será produzido na planta-piloto eletrolisando água com eletricidade derivada de fontes renováveis, como solar e eólica, substituindo o óleo e o </w:t>
+            </w:r>
+            <w:proofErr w:type="spellStart"/>
+            <w:r>
+              <w:t>bio-óleo</w:t>
+            </w:r>
+            <w:proofErr w:type="spellEnd"/>
+            <w:r>
+              <w:t xml:space="preserve"> utilizados para aquecer os fornos e fundir o minério de ferro.</w:t>
             </w:r>
           </w:p>
           <w:p>
@@ -6064,7 +6340,15 @@
               <w:pStyle w:val="Textodenfase"/>
             </w:pPr>
             <w:r>
-              <w:t xml:space="preserve">    Se implantada em toda a indústria, a tecnologia Hybrit tem potencial para reduzir as emissões de dióxido de carbono em 10% na Suécia - hoje, a indústria do aço gera 7% do total das emissões globais de dióxido de carbono.</w:t>
+              <w:t xml:space="preserve">    Se implantada em toda a indústria, a tecnologia </w:t>
+            </w:r>
+            <w:proofErr w:type="spellStart"/>
+            <w:r>
+              <w:t>Hybrit</w:t>
+            </w:r>
+            <w:proofErr w:type="spellEnd"/>
+            <w:r>
+              <w:t xml:space="preserve"> tem potencial para reduzir as emissões de dióxido de carbono em 10% na Suécia - hoje, a indústria do aço gera 7% do total das emissões globais de dióxido de carbono.</w:t>
             </w:r>
           </w:p>
           <w:p>
@@ -6164,7 +6448,23 @@
                 <w:sz w:val="20"/>
                 <w:szCs w:val="20"/>
               </w:rPr>
-              <w:t>Processo de produção Hybrit, com utilização de eletricidade limpa</w:t>
+              <w:t xml:space="preserve">Processo de produção </w:t>
+            </w:r>
+            <w:proofErr w:type="spellStart"/>
+            <w:r>
+              <w:rPr>
+                <w:sz w:val="20"/>
+                <w:szCs w:val="20"/>
+              </w:rPr>
+              <w:t>Hybrit</w:t>
+            </w:r>
+            <w:proofErr w:type="spellEnd"/>
+            <w:r>
+              <w:rPr>
+                <w:sz w:val="20"/>
+                <w:szCs w:val="20"/>
+              </w:rPr>
+              <w:t>, com utilização de eletricidade limpa</w:t>
             </w:r>
           </w:p>
           <w:p>
@@ -6177,7 +6477,31 @@
               <w:pStyle w:val="Textodenfase"/>
             </w:pPr>
             <w:r>
-              <w:t xml:space="preserve">   Os testes serão realizados entre 2020 e 2024, primeiro usando gás natural e depois hidrogênio, para poder comparar os resultados da produção e da poluição. O projeto Hybrit é uma associação formada pela fabricante de aço SSAB, pela empresa de mineração LKAB e pela empresa de energia Vattenfall, tudo com suporte de financiamento estatal. Grandes empresas do setor estão investindo na tecnologia do aço verde, por exemplo, Vale, CSN, ArcelorMittal, que estão investindo na Boston Metal, citada acima.</w:t>
+              <w:t xml:space="preserve">   Os testes serão realizados entre 2020 e 2024, primeiro usando gás natural e depois hidrogênio, para poder comparar os resultados da produção e da poluição. O projeto </w:t>
+            </w:r>
+            <w:proofErr w:type="spellStart"/>
+            <w:r>
+              <w:t>Hybrit</w:t>
+            </w:r>
+            <w:proofErr w:type="spellEnd"/>
+            <w:r>
+              <w:t xml:space="preserve"> é uma associação formada pela fabricante de aço SSAB, pela empresa de mineração LKAB e pela empresa de energia </w:t>
+            </w:r>
+            <w:proofErr w:type="spellStart"/>
+            <w:r>
+              <w:t>Vattenfall</w:t>
+            </w:r>
+            <w:proofErr w:type="spellEnd"/>
+            <w:r>
+              <w:t xml:space="preserve">, tudo com suporte de financiamento estatal. Grandes empresas do setor estão investindo na tecnologia do aço verde, por exemplo, Vale, CSN, </w:t>
+            </w:r>
+            <w:proofErr w:type="spellStart"/>
+            <w:r>
+              <w:t>ArcelorMittal</w:t>
+            </w:r>
+            <w:proofErr w:type="spellEnd"/>
+            <w:r>
+              <w:t>, que estão investindo na Boston Metal, citada acima.</w:t>
             </w:r>
           </w:p>
           <w:p>
@@ -6426,8 +6750,35 @@
             </w:r>
           </w:p>
           <w:p>
-            <w:r>
-              <w:t xml:space="preserve">     </w:t>
+            <w:pPr>
+              <w:pStyle w:val="Subttulo"/>
+              <w:framePr w:wrap="around"/>
+            </w:pPr>
+          </w:p>
+          <w:p>
+            <w:pPr>
+              <w:pStyle w:val="Subttulo"/>
+              <w:framePr w:wrap="around"/>
+            </w:pPr>
+            <w:r>
+              <w:t xml:space="preserve">  </w:t>
+            </w:r>
+            <w:r>
+              <w:t>AS grandes empresas do setor</w:t>
+            </w:r>
+          </w:p>
+          <w:p>
+            <w:pPr>
+              <w:pStyle w:val="Subttulo"/>
+              <w:framePr w:wrap="around"/>
+            </w:pPr>
+            <w:r>
+              <w:t xml:space="preserve">   </w:t>
+            </w:r>
+          </w:p>
+          <w:p>
+            <w:r>
+              <w:t xml:space="preserve">  </w:t>
             </w:r>
             <w:r>
               <w:t>Das</w:t>
@@ -8577,8 +8928,8 @@
   </w:compat>
   <w:rsids>
     <w:rsidRoot w:val="00317466"/>
-    <w:rsid w:val="00096059"/>
     <w:rsid w:val="001804B0"/>
+    <w:rsid w:val="0029087B"/>
     <w:rsid w:val="00317466"/>
     <w:rsid w:val="00495D1E"/>
     <w:rsid w:val="0090191F"/>

</xml_diff>